<commit_message>
remove the std ID from the file
</commit_message>
<xml_diff>
--- a/labs/06 Sales Lab/SalesLab_SGP.docx
+++ b/labs/06 Sales Lab/SalesLab_SGP.docx
@@ -89,15 +89,8 @@
         </w:rPr>
         <w:t>Student number :</w:t>
       </w:r>
-      <w:r>
-        <w:rPr>
-          <w:rFonts w:ascii="Times New Roman" w:eastAsia="Times New Roman" w:hAnsi="Times New Roman" w:cs="Times New Roman"/>
-          <w:sz w:val="24"/>
-          <w:szCs w:val="24"/>
-          <w:lang w:eastAsia="en-CA"/>
-        </w:rPr>
-        <w:t>152243192</w:t>
-      </w:r>
+      <w:bookmarkStart w:id="0" w:name="_GoBack"/>
+      <w:bookmarkEnd w:id="0"/>
     </w:p>
     <w:p>
       <w:pPr>
@@ -179,43 +172,7 @@
           <w:szCs w:val="24"/>
           <w:lang w:eastAsia="en-CA"/>
         </w:rPr>
-        <w:t xml:space="preserve"> </w:t>
-      </w:r>
-      <w:r>
-        <w:rPr>
-          <w:rFonts w:ascii="Times New Roman" w:eastAsia="Times New Roman" w:hAnsi="Times New Roman" w:cs="Times New Roman"/>
-          <w:sz w:val="24"/>
-          <w:szCs w:val="24"/>
-          <w:lang w:eastAsia="en-CA"/>
-        </w:rPr>
-        <w:t>14</w:t>
-      </w:r>
-      <w:r>
-        <w:rPr>
-          <w:rFonts w:ascii="Times New Roman" w:eastAsia="Times New Roman" w:hAnsi="Times New Roman" w:cs="Times New Roman"/>
-          <w:sz w:val="24"/>
-          <w:szCs w:val="24"/>
-          <w:lang w:eastAsia="en-CA"/>
-        </w:rPr>
-        <w:t>/0</w:t>
-      </w:r>
-      <w:r>
-        <w:rPr>
-          <w:rFonts w:ascii="Times New Roman" w:eastAsia="Times New Roman" w:hAnsi="Times New Roman" w:cs="Times New Roman"/>
-          <w:sz w:val="24"/>
-          <w:szCs w:val="24"/>
-          <w:lang w:eastAsia="en-CA"/>
-        </w:rPr>
-        <w:t>7</w:t>
-      </w:r>
-      <w:r>
-        <w:rPr>
-          <w:rFonts w:ascii="Times New Roman" w:eastAsia="Times New Roman" w:hAnsi="Times New Roman" w:cs="Times New Roman"/>
-          <w:sz w:val="24"/>
-          <w:szCs w:val="24"/>
-          <w:lang w:eastAsia="en-CA"/>
-        </w:rPr>
-        <w:t>/2021</w:t>
+        <w:t xml:space="preserve"> 14/07/2021</w:t>
       </w:r>
     </w:p>
     <w:p>
@@ -312,6 +269,7 @@
       </w:pPr>
       <w:r>
         <w:rPr>
+          <w:noProof/>
           <w:sz w:val="20"/>
           <w:szCs w:val="20"/>
         </w:rPr>
@@ -351,8 +309,6 @@
           </wp:inline>
         </w:drawing>
       </w:r>
-      <w:bookmarkStart w:id="0" w:name="_GoBack"/>
-      <w:bookmarkEnd w:id="0"/>
     </w:p>
     <w:p>
       <w:pPr>
@@ -424,6 +380,7 @@
       </w:pPr>
       <w:r>
         <w:rPr>
+          <w:noProof/>
           <w:sz w:val="20"/>
           <w:szCs w:val="20"/>
         </w:rPr>
@@ -525,6 +482,7 @@
       </w:pPr>
       <w:r>
         <w:rPr>
+          <w:noProof/>
           <w:sz w:val="20"/>
           <w:szCs w:val="20"/>
         </w:rPr>
@@ -611,6 +569,7 @@
       </w:pPr>
       <w:r>
         <w:rPr>
+          <w:noProof/>
           <w:sz w:val="40"/>
           <w:szCs w:val="40"/>
         </w:rPr>
@@ -697,6 +656,7 @@
       </w:pPr>
       <w:r>
         <w:rPr>
+          <w:noProof/>
           <w:sz w:val="40"/>
           <w:szCs w:val="40"/>
         </w:rPr>
@@ -783,6 +743,7 @@
       </w:pPr>
       <w:r>
         <w:rPr>
+          <w:noProof/>
           <w:sz w:val="40"/>
           <w:szCs w:val="40"/>
         </w:rPr>
@@ -885,6 +846,7 @@
       </w:pPr>
       <w:r>
         <w:rPr>
+          <w:noProof/>
           <w:sz w:val="20"/>
           <w:szCs w:val="20"/>
         </w:rPr>
@@ -971,6 +933,7 @@
       </w:pPr>
       <w:r>
         <w:rPr>
+          <w:noProof/>
           <w:sz w:val="40"/>
           <w:szCs w:val="40"/>
         </w:rPr>
@@ -1068,6 +1031,7 @@
       </w:pPr>
       <w:r>
         <w:rPr>
+          <w:noProof/>
           <w:sz w:val="20"/>
           <w:szCs w:val="20"/>
         </w:rPr>

</xml_diff>